<commit_message>
preparacao de arquivos para reunião Conselho Municipal de Educacao.
</commit_message>
<xml_diff>
--- a/correspondencias.docx
+++ b/correspondencias.docx
@@ -84,7 +84,7 @@
           </w:p>
           <w:p>
             <w:r>
-              <w:t>Escola Lindolfo José de Araújo</w:t>
+              <w:t>Escola Manoel Pedro de Oliveira</w:t>
             </w:r>
           </w:p>
           <w:p/>
@@ -192,7 +192,7 @@
           </w:p>
           <w:p>
             <w:r>
-              <w:t>Escola Municipal de Mocambo (Diretor Joel Porto)</w:t>
+              <w:t>Eudina Rodrigues de Oliveira</w:t>
             </w:r>
           </w:p>
           <w:p/>

</xml_diff>